<commit_message>
Added empty files handler
</commit_message>
<xml_diff>
--- a/app/tests/empty.docx
+++ b/app/tests/empty.docx
@@ -9,42 +9,10 @@
         <w:spacing w:lineRule="auto" w:line="331" w:before="0" w:after="0"/>
         <w:ind w:left="0" w:right="0" w:hanging="0"/>
         <w:jc w:val="center"/>
-        <w:rPr>
-          <w:rFonts w:ascii="Times New Roman" w:hAnsi="Times New Roman" w:eastAsia="Droid Sans Fallback" w:cs="Droid Sans Devanagari"/>
-          <w:b/>
-          <w:b/>
-          <w:i w:val="false"/>
-          <w:i w:val="false"/>
-          <w:caps w:val="false"/>
-          <w:smallCaps w:val="false"/>
-          <w:strike w:val="false"/>
-          <w:dstrike w:val="false"/>
-          <w:color w:val="000000"/>
-          <w:kern w:val="2"/>
-          <w:sz w:val="24"/>
-          <w:szCs w:val="24"/>
-          <w:u w:val="none"/>
-          <w:effect w:val="none"/>
-          <w:lang w:val="en-US" w:eastAsia="zh-CN" w:bidi="hi-IN"/>
-        </w:rPr>
+        <w:rPr/>
       </w:pPr>
       <w:r>
-        <w:rPr>
-          <w:rFonts w:eastAsia="Droid Sans Fallback" w:cs="Droid Sans Devanagari" w:ascii="Times New Roman" w:hAnsi="Times New Roman"/>
-          <w:b/>
-          <w:i w:val="false"/>
-          <w:caps w:val="false"/>
-          <w:smallCaps w:val="false"/>
-          <w:strike w:val="false"/>
-          <w:dstrike w:val="false"/>
-          <w:color w:val="000000"/>
-          <w:kern w:val="2"/>
-          <w:sz w:val="24"/>
-          <w:szCs w:val="24"/>
-          <w:u w:val="none"/>
-          <w:effect w:val="none"/>
-          <w:lang w:val="en-US" w:eastAsia="zh-CN" w:bidi="hi-IN"/>
-        </w:rPr>
+        <w:rPr/>
       </w:r>
     </w:p>
     <w:sectPr>
@@ -81,7 +49,7 @@
     <w:qFormat/>
     <w:pPr>
       <w:widowControl/>
-      <w:overflowPunct w:val="true"/>
+      <w:overflowPunct w:val="false"/>
       <w:bidi w:val="0"/>
       <w:spacing w:before="0" w:after="0"/>
       <w:jc w:val="left"/>

</xml_diff>